<commit_message>
Test unitaire + correction orthorgaphe
</commit_message>
<xml_diff>
--- a/Mode_d_emploi_space_invader.docx
+++ b/Mode_d_emploi_space_invader.docx
@@ -94,41 +94,17 @@
       <w:pPr>
         <w:spacing w:before="2000" w:line="240" w:lineRule="auto"/>
         <w:jc w:val="center"/>
-        <w:rPr>
-          <w:lang w:val="en-US"/>
-        </w:rPr>
-      </w:pPr>
-      <w:r>
-        <w:rPr>
-          <w:lang w:val="en-US"/>
-        </w:rPr>
-        <w:t>Thomas Rey</w:t>
-      </w:r>
-      <w:r>
-        <w:rPr>
-          <w:lang w:val="en-US"/>
-        </w:rPr>
-        <w:t xml:space="preserve"> – </w:t>
-      </w:r>
-      <w:r>
-        <w:rPr>
-          <w:lang w:val="en-US"/>
-        </w:rPr>
-        <w:t>CID2B</w:t>
+      </w:pPr>
+      <w:r>
+        <w:t>Thomas Rey – CID2B</w:t>
       </w:r>
     </w:p>
     <w:p>
       <w:pPr>
         <w:spacing w:line="240" w:lineRule="auto"/>
         <w:jc w:val="center"/>
-        <w:rPr>
-          <w:lang w:val="en-US"/>
-        </w:rPr>
-      </w:pPr>
-      <w:r>
-        <w:rPr>
-          <w:lang w:val="en-US"/>
-        </w:rPr>
+      </w:pPr>
+      <w:r>
         <w:t>ETML</w:t>
       </w:r>
     </w:p>
@@ -136,21 +112,15 @@
       <w:pPr>
         <w:spacing w:line="240" w:lineRule="auto"/>
         <w:jc w:val="center"/>
-        <w:rPr>
-          <w:lang w:val="en-US"/>
-        </w:rPr>
-      </w:pPr>
-      <w:r>
-        <w:rPr>
-          <w:lang w:val="en-US"/>
-        </w:rPr>
-        <w:t>17 s</w:t>
-      </w:r>
-      <w:r>
-        <w:rPr>
-          <w:lang w:val="en-US"/>
-        </w:rPr>
-        <w:t>emains</w:t>
+      </w:pPr>
+      <w:r>
+        <w:t>17 semain</w:t>
+      </w:r>
+      <w:r>
+        <w:t>e</w:t>
+      </w:r>
+      <w:r>
+        <w:t>s</w:t>
       </w:r>
     </w:p>
     <w:p>
@@ -258,6 +228,9 @@
         <w:jc w:val="both"/>
       </w:pPr>
       <w:r>
+        <w:rPr>
+          <w:noProof/>
+        </w:rPr>
         <w:drawing>
           <wp:inline distT="0" distB="0" distL="0" distR="0" wp14:anchorId="15A8B2FA" wp14:editId="03E6CC6F">
             <wp:extent cx="3153215" cy="2981741"/>
@@ -348,6 +321,9 @@
         <w:jc w:val="both"/>
       </w:pPr>
       <w:r>
+        <w:rPr>
+          <w:noProof/>
+        </w:rPr>
         <w:drawing>
           <wp:inline distT="0" distB="0" distL="0" distR="0" wp14:anchorId="11725FC1" wp14:editId="0003EE26">
             <wp:extent cx="3134162" cy="2838846"/>
@@ -430,6 +406,9 @@
         <w:jc w:val="both"/>
       </w:pPr>
       <w:r>
+        <w:rPr>
+          <w:noProof/>
+        </w:rPr>
         <w:drawing>
           <wp:inline distT="0" distB="0" distL="0" distR="0" wp14:anchorId="3FA9BDC5" wp14:editId="28E35B92">
             <wp:extent cx="3115110" cy="2924583"/>
@@ -499,6 +478,9 @@
         <w:jc w:val="both"/>
       </w:pPr>
       <w:r>
+        <w:rPr>
+          <w:noProof/>
+        </w:rPr>
         <w:drawing>
           <wp:inline distT="0" distB="0" distL="0" distR="0" wp14:anchorId="1556DD3A" wp14:editId="76381412">
             <wp:extent cx="3124636" cy="2686425"/>
@@ -577,13 +559,14 @@
         <w:ind w:left="1287"/>
         <w:jc w:val="both"/>
         <w:rPr>
-          <w:rFonts w:eastAsiaTheme="minorEastAsia" w:hint="eastAsia"/>
+          <w:rFonts w:eastAsiaTheme="minorEastAsia"/>
           <w:lang w:eastAsia="ja-JP"/>
         </w:rPr>
       </w:pPr>
       <w:r>
         <w:rPr>
           <w:rFonts w:eastAsiaTheme="minorEastAsia"/>
+          <w:noProof/>
           <w:lang w:eastAsia="ja-JP"/>
         </w:rPr>
         <w:drawing>
@@ -689,6 +672,9 @@
         <w:jc w:val="both"/>
       </w:pPr>
       <w:r>
+        <w:rPr>
+          <w:noProof/>
+        </w:rPr>
         <w:drawing>
           <wp:inline distT="0" distB="0" distL="0" distR="0" wp14:anchorId="4D6C141E" wp14:editId="6FC670D7">
             <wp:extent cx="5759450" cy="3473450"/>
@@ -855,6 +841,9 @@
         <w:jc w:val="both"/>
       </w:pPr>
       <w:r>
+        <w:rPr>
+          <w:noProof/>
+        </w:rPr>
         <w:drawing>
           <wp:inline distT="0" distB="0" distL="0" distR="0" wp14:anchorId="05AC387B" wp14:editId="16A35CB1">
             <wp:extent cx="5759450" cy="3412490"/>
@@ -966,27 +955,14 @@
           <w:r>
             <w:t xml:space="preserve">Auteur : </w:t>
           </w:r>
-          <w:r>
-            <w:fldChar w:fldCharType="begin"/>
-          </w:r>
-          <w:r>
-            <w:instrText xml:space="preserve"> AUTHOR  \* FirstCap  \* MERGEFORMAT </w:instrText>
-          </w:r>
-          <w:r>
-            <w:fldChar w:fldCharType="separate"/>
-          </w:r>
-          <w:r>
-            <w:rPr>
-              <w:noProof/>
-            </w:rPr>
-            <w:t>Thomr</w:t>
-          </w:r>
-          <w:r>
-            <w:rPr>
-              <w:noProof/>
-            </w:rPr>
-            <w:fldChar w:fldCharType="end"/>
-          </w:r>
+          <w:fldSimple w:instr=" AUTHOR  \* FirstCap  \* MERGEFORMAT ">
+            <w:r>
+              <w:rPr>
+                <w:noProof/>
+              </w:rPr>
+              <w:t>Thomr</w:t>
+            </w:r>
+          </w:fldSimple>
         </w:p>
       </w:tc>
       <w:tc>
@@ -1050,27 +1026,14 @@
           <w:r>
             <w:t xml:space="preserve">Modifié par : </w:t>
           </w:r>
-          <w:r>
-            <w:fldChar w:fldCharType="begin"/>
-          </w:r>
-          <w:r>
-            <w:instrText xml:space="preserve"> LASTSAVEDBY  \* FirstCap  \* MERGEFORMAT </w:instrText>
-          </w:r>
-          <w:r>
-            <w:fldChar w:fldCharType="separate"/>
-          </w:r>
-          <w:r>
-            <w:rPr>
-              <w:noProof/>
-            </w:rPr>
-            <w:t>Thomas Rey</w:t>
-          </w:r>
-          <w:r>
-            <w:rPr>
-              <w:noProof/>
-            </w:rPr>
-            <w:fldChar w:fldCharType="end"/>
-          </w:r>
+          <w:fldSimple w:instr=" LASTSAVEDBY  \* FirstCap  \* MERGEFORMAT ">
+            <w:r>
+              <w:rPr>
+                <w:noProof/>
+              </w:rPr>
+              <w:t>Thomas Rey</w:t>
+            </w:r>
+          </w:fldSimple>
         </w:p>
       </w:tc>
       <w:tc>
@@ -1107,14 +1070,27 @@
           <w:r>
             <w:t xml:space="preserve"> sur </w:t>
           </w:r>
-          <w:fldSimple w:instr="NUMPAGES  \* Arabic  \* MERGEFORMAT">
-            <w:r>
-              <w:rPr>
-                <w:noProof/>
-              </w:rPr>
-              <w:t>1</w:t>
-            </w:r>
-          </w:fldSimple>
+          <w:r>
+            <w:fldChar w:fldCharType="begin"/>
+          </w:r>
+          <w:r>
+            <w:instrText>NUMPAGES  \* Arabic  \* MERGEFORMAT</w:instrText>
+          </w:r>
+          <w:r>
+            <w:fldChar w:fldCharType="separate"/>
+          </w:r>
+          <w:r>
+            <w:rPr>
+              <w:noProof/>
+            </w:rPr>
+            <w:t>1</w:t>
+          </w:r>
+          <w:r>
+            <w:rPr>
+              <w:noProof/>
+            </w:rPr>
+            <w:fldChar w:fldCharType="end"/>
+          </w:r>
         </w:p>
       </w:tc>
       <w:tc>
@@ -1168,21 +1144,11 @@
           <w:r>
             <w:t xml:space="preserve">Version </w:t>
           </w:r>
-          <w:r>
-            <w:fldChar w:fldCharType="begin"/>
-          </w:r>
-          <w:r>
-            <w:instrText xml:space="preserve"> INFO  RevNum \* FirstCap  \* MERGEFORMAT </w:instrText>
-          </w:r>
-          <w:r>
-            <w:fldChar w:fldCharType="separate"/>
-          </w:r>
-          <w:r>
-            <w:t>1</w:t>
-          </w:r>
-          <w:r>
-            <w:fldChar w:fldCharType="end"/>
-          </w:r>
+          <w:fldSimple w:instr=" INFO  RevNum \* FirstCap  \* MERGEFORMAT ">
+            <w:r>
+              <w:t>1</w:t>
+            </w:r>
+          </w:fldSimple>
           <w:r>
             <w:t xml:space="preserve"> du </w:t>
           </w:r>
@@ -1199,7 +1165,7 @@
             <w:rPr>
               <w:noProof/>
             </w:rPr>
-            <w:t>18 décembre 2021 16:12</w:t>
+            <w:t>18 décembre 2021 18:12</w:t>
           </w:r>
           <w:r>
             <w:fldChar w:fldCharType="end"/>
@@ -1227,27 +1193,14 @@
             <w:pStyle w:val="Pieddepage"/>
             <w:jc w:val="right"/>
           </w:pPr>
-          <w:r>
-            <w:fldChar w:fldCharType="begin"/>
-          </w:r>
-          <w:r>
-            <w:instrText xml:space="preserve"> FILENAME  \* FirstCap  \* MERGEFORMAT </w:instrText>
-          </w:r>
-          <w:r>
-            <w:fldChar w:fldCharType="separate"/>
-          </w:r>
-          <w:r>
-            <w:rPr>
-              <w:noProof/>
-            </w:rPr>
-            <w:t>Mode d'emploi.docx</w:t>
-          </w:r>
-          <w:r>
-            <w:rPr>
-              <w:noProof/>
-            </w:rPr>
-            <w:fldChar w:fldCharType="end"/>
-          </w:r>
+          <w:fldSimple w:instr=" FILENAME  \* FirstCap  \* MERGEFORMAT ">
+            <w:r>
+              <w:rPr>
+                <w:noProof/>
+              </w:rPr>
+              <w:t>Mode d'emploi.docx</w:t>
+            </w:r>
+          </w:fldSimple>
         </w:p>
       </w:tc>
     </w:tr>

</xml_diff>